<commit_message>
Content upgrade: Classroom Management + Assessment Rubrics (EN/DE) and descriptive download names
</commit_message>
<xml_diff>
--- a/public/resources/assessment-rubrics/build/de.docx
+++ b/public/resources/assessment-rubrics/build/de.docx
@@ -2,37 +2,34 @@
 <file path=word/document.xml><?xml version="1.0" encoding="utf-8"?>
 <w:document xmlns:w="http://schemas.openxmlformats.org/wordprocessingml/2006/main" xmlns:m="http://schemas.openxmlformats.org/officeDocument/2006/math" xmlns:r="http://schemas.openxmlformats.org/officeDocument/2006/relationships" xmlns:o="urn:schemas-microsoft-com:office:office" xmlns:v="urn:schemas-microsoft-com:vml" xmlns:w10="urn:schemas-microsoft-com:office:word" xmlns:a="http://schemas.openxmlformats.org/drawingml/2006/main" xmlns:pic="http://schemas.openxmlformats.org/drawingml/2006/picture" xmlns:wp="http://schemas.openxmlformats.org/drawingml/2006/wordprocessingDrawing">
   <w:body>
-    <w:bookmarkStart w:id="13" w:name="differenziertes-bewertungsraster-kit"/>
+    <w:bookmarkStart w:id="16" w:name="X87777dc49b7bcbc4f0f65a2306c54582ae39dda"/>
     <w:p>
       <w:pPr>
         <w:pStyle w:val="Heading1"/>
       </w:pPr>
       <w:r>
-        <w:t xml:space="preserve">Differenziertes Bewertungsraster-Kit</w:t>
+        <w:t xml:space="preserve">Differenziertes Rubrik-Kit für typische Aufgaben</w:t>
       </w:r>
     </w:p>
     <w:p>
       <w:pPr>
-        <w:pStyle w:val="BlockText"/>
-      </w:pPr>
-      <w:r>
-        <w:t xml:space="preserve">Anpassbar, fair und schülerverständlich.</w:t>
+        <w:pStyle w:val="FirstParagraph"/>
+      </w:pPr>
+      <w:r>
+        <w:rPr>
+          <w:i/>
+          <w:iCs/>
+        </w:rPr>
+        <w:t xml:space="preserve">Editierbare, faire und schülerfreundliche Rubriken – schnell anpassbar.</w:t>
       </w:r>
     </w:p>
+    <w:bookmarkStart w:id="9" w:name="so-nutzen-sie-das-kit"/>
     <w:p>
-      <w:r>
-        <w:pict>
-          <v:rect style="width:0;height:1.5pt" o:hralign="center" o:hrstd="t" o:hr="t"/>
-        </w:pict>
-      </w:r>
-    </w:p>
-    <w:bookmarkStart w:id="9" w:name="anpassung"/>
-    <w:p>
       <w:pPr>
         <w:pStyle w:val="Heading2"/>
       </w:pPr>
       <w:r>
-        <w:t xml:space="preserve">Anpassung</w:t>
+        <w:t xml:space="preserve">So nutzen Sie das Kit</w:t>
       </w:r>
     </w:p>
     <w:p>
@@ -44,7 +41,23 @@
         </w:numPr>
       </w:pPr>
       <w:r>
-        <w:t xml:space="preserve">Kriterien an Standards ausrichten.</w:t>
+        <w:t xml:space="preserve">Rubrik wählen, Kriterien an Ihre Standards anpassen, Beispiele einfügen und</w:t>
+      </w:r>
+      <w:r>
+        <w:t xml:space="preserve"> </w:t>
+      </w:r>
+      <w:r>
+        <w:rPr>
+          <w:b/>
+          <w:bCs/>
+        </w:rPr>
+        <w:t xml:space="preserve">vor</w:t>
+      </w:r>
+      <w:r>
+        <w:t xml:space="preserve"> </w:t>
+      </w:r>
+      <w:r>
+        <w:t xml:space="preserve">Beginn mit Lernenden teilen.</w:t>
       </w:r>
     </w:p>
     <w:p>
@@ -56,7 +69,33 @@
         </w:numPr>
       </w:pPr>
       <w:r>
-        <w:t xml:space="preserve">Leistungsstufen klar und verständlich formulieren.</w:t>
+        <w:t xml:space="preserve">Verwenden Sie</w:t>
+      </w:r>
+      <w:r>
+        <w:t xml:space="preserve"> </w:t>
+      </w:r>
+      <w:r>
+        <w:rPr>
+          <w:b/>
+          <w:bCs/>
+        </w:rPr>
+        <w:t xml:space="preserve">lernerverständliche Niveaustufen</w:t>
+      </w:r>
+      <w:r>
+        <w:t xml:space="preserve"> </w:t>
+      </w:r>
+      <w:r>
+        <w:t xml:space="preserve">und ergänzen Sie bei der Rückmeldung eine kurze „Next Step“-Zeile.</w:t>
+      </w:r>
+    </w:p>
+    <w:bookmarkEnd w:id="9"/>
+    <w:bookmarkStart w:id="10" w:name="differenzierung-integriert"/>
+    <w:p>
+      <w:pPr>
+        <w:pStyle w:val="Heading2"/>
+      </w:pPr>
+      <w:r>
+        <w:t xml:space="preserve">Differenzierung integriert</w:t>
       </w:r>
     </w:p>
     <w:p>
@@ -64,21 +103,71 @@
         <w:pStyle w:val="Compact"/>
         <w:numPr>
           <w:ilvl w:val="0"/>
-          <w:numId w:val="1001"/>
+          <w:numId w:val="1002"/>
         </w:numPr>
       </w:pPr>
       <w:r>
-        <w:t xml:space="preserve">Fachspezifische Beispiele ergänzen.</w:t>
+        <w:t xml:space="preserve">Vier Stufen:</w:t>
+      </w:r>
+      <w:r>
+        <w:t xml:space="preserve"> </w:t>
+      </w:r>
+      <w:r>
+        <w:rPr>
+          <w:b/>
+          <w:bCs/>
+        </w:rPr>
+        <w:t xml:space="preserve">Übertrifft / Erreicht / Auf dem Weg / Beginnend</w:t>
       </w:r>
     </w:p>
-    <w:bookmarkEnd w:id="9"/>
-    <w:bookmarkStart w:id="10" w:name="analytischer-aufsatz--raster"/>
     <w:p>
       <w:pPr>
+        <w:pStyle w:val="Compact"/>
+        <w:numPr>
+          <w:ilvl w:val="0"/>
+          <w:numId w:val="1002"/>
+        </w:numPr>
+      </w:pPr>
+      <w:r>
+        <w:t xml:space="preserve">Unterstützungen: Satzanfänge, Beispiele, Wortlisten.</w:t>
+      </w:r>
+    </w:p>
+    <w:p>
+      <w:pPr>
+        <w:pStyle w:val="Compact"/>
+        <w:numPr>
+          <w:ilvl w:val="0"/>
+          <w:numId w:val="1002"/>
+        </w:numPr>
+      </w:pPr>
+      <w:r>
+        <w:t xml:space="preserve">Für I-Kinder/DaZ: Belege auch</w:t>
+      </w:r>
+      <w:r>
+        <w:t xml:space="preserve"> </w:t>
+      </w:r>
+      <w:r>
+        <w:rPr>
+          <w:b/>
+          <w:bCs/>
+        </w:rPr>
+        <w:t xml:space="preserve">mündlich / visuell / grafisch</w:t>
+      </w:r>
+      <w:r>
+        <w:t xml:space="preserve"> </w:t>
+      </w:r>
+      <w:r>
+        <w:t xml:space="preserve">zulassen.</w:t>
+      </w:r>
+    </w:p>
+    <w:bookmarkEnd w:id="10"/>
+    <w:bookmarkStart w:id="11" w:name="analytische-essay-rubrik"/>
+    <w:p>
+      <w:pPr>
         <w:pStyle w:val="Heading2"/>
       </w:pPr>
       <w:r>
-        <w:t xml:space="preserve">Analytischer Aufsatz – Raster</w:t>
+        <w:t xml:space="preserve">Analytische Essay-Rubrik</w:t>
       </w:r>
     </w:p>
     <w:tbl>
@@ -127,29 +216,29 @@
               <w:pStyle w:val="Compact"/>
             </w:pPr>
             <w:r>
-              <w:t xml:space="preserve">Entspricht</w:t>
-            </w:r>
-          </w:p>
-        </w:tc>
-        <w:tc>
-          <w:tcPr/>
-          <w:p>
-            <w:pPr>
-              <w:pStyle w:val="Compact"/>
-            </w:pPr>
-            <w:r>
-              <w:t xml:space="preserve">Annähernd</w:t>
-            </w:r>
-          </w:p>
-        </w:tc>
-        <w:tc>
-          <w:tcPr/>
-          <w:p>
-            <w:pPr>
-              <w:pStyle w:val="Compact"/>
-            </w:pPr>
-            <w:r>
-              <w:t xml:space="preserve">Anfang</w:t>
+              <w:t xml:space="preserve">Erreicht</w:t>
+            </w:r>
+          </w:p>
+        </w:tc>
+        <w:tc>
+          <w:tcPr/>
+          <w:p>
+            <w:pPr>
+              <w:pStyle w:val="Compact"/>
+            </w:pPr>
+            <w:r>
+              <w:t xml:space="preserve">Auf dem Weg</w:t>
+            </w:r>
+          </w:p>
+        </w:tc>
+        <w:tc>
+          <w:tcPr/>
+          <w:p>
+            <w:pPr>
+              <w:pStyle w:val="Compact"/>
+            </w:pPr>
+            <w:r>
+              <w:t xml:space="preserve">Beginnend</w:t>
             </w:r>
           </w:p>
         </w:tc>
@@ -162,6 +251,10 @@
               <w:pStyle w:val="Compact"/>
             </w:pPr>
             <w:r>
+              <w:rPr>
+                <w:b/>
+                <w:bCs/>
+              </w:rPr>
               <w:t xml:space="preserve">These</w:t>
             </w:r>
           </w:p>
@@ -173,18 +266,18 @@
               <w:pStyle w:val="Compact"/>
             </w:pPr>
             <w:r>
-              <w:t xml:space="preserve">Treffend, argumentativ, präzise</w:t>
-            </w:r>
-          </w:p>
-        </w:tc>
-        <w:tc>
-          <w:tcPr/>
-          <w:p>
-            <w:pPr>
-              <w:pStyle w:val="Compact"/>
-            </w:pPr>
-            <w:r>
-              <w:t xml:space="preserve">Klar und argumentativ</w:t>
+              <w:t xml:space="preserve">Präzise, gut begründet</w:t>
+            </w:r>
+          </w:p>
+        </w:tc>
+        <w:tc>
+          <w:tcPr/>
+          <w:p>
+            <w:pPr>
+              <w:pStyle w:val="Compact"/>
+            </w:pPr>
+            <w:r>
+              <w:t xml:space="preserve">Klar, begründet</w:t>
             </w:r>
           </w:p>
         </w:tc>
@@ -219,6 +312,10 @@
               <w:pStyle w:val="Compact"/>
             </w:pPr>
             <w:r>
+              <w:rPr>
+                <w:b/>
+                <w:bCs/>
+              </w:rPr>
               <w:t xml:space="preserve">Belege</w:t>
             </w:r>
           </w:p>
@@ -241,7 +338,7 @@
               <w:pStyle w:val="Compact"/>
             </w:pPr>
             <w:r>
-              <w:t xml:space="preserve">Ausreichend, relevant</w:t>
+              <w:t xml:space="preserve">Ausreichend, passend</w:t>
             </w:r>
           </w:p>
         </w:tc>
@@ -263,7 +360,7 @@
               <w:pStyle w:val="Compact"/>
             </w:pPr>
             <w:r>
-              <w:t xml:space="preserve">Minimal/irrelevant</w:t>
+              <w:t xml:space="preserve">Minimal/unpassend</w:t>
             </w:r>
           </w:p>
         </w:tc>
@@ -276,6 +373,10 @@
               <w:pStyle w:val="Compact"/>
             </w:pPr>
             <w:r>
+              <w:rPr>
+                <w:b/>
+                <w:bCs/>
+              </w:rPr>
               <w:t xml:space="preserve">Begründung</w:t>
             </w:r>
           </w:p>
@@ -298,18 +399,18 @@
               <w:pStyle w:val="Compact"/>
             </w:pPr>
             <w:r>
-              <w:t xml:space="preserve">Nachvollziehbare Erklärungen</w:t>
-            </w:r>
-          </w:p>
-        </w:tc>
-        <w:tc>
-          <w:tcPr/>
-          <w:p>
-            <w:pPr>
-              <w:pStyle w:val="Compact"/>
-            </w:pPr>
-            <w:r>
-              <w:t xml:space="preserve">Verallgemeinerungen</w:t>
+              <w:t xml:space="preserve">Schlüssige Erklärungen</w:t>
+            </w:r>
+          </w:p>
+        </w:tc>
+        <w:tc>
+          <w:tcPr/>
+          <w:p>
+            <w:pPr>
+              <w:pStyle w:val="Compact"/>
+            </w:pPr>
+            <w:r>
+              <w:t xml:space="preserve">Teilweise pauschal</w:t>
             </w:r>
           </w:p>
         </w:tc>
@@ -333,6 +434,10 @@
               <w:pStyle w:val="Compact"/>
             </w:pPr>
             <w:r>
+              <w:rPr>
+                <w:b/>
+                <w:bCs/>
+              </w:rPr>
               <w:t xml:space="preserve">Aufbau</w:t>
             </w:r>
           </w:p>
@@ -344,7 +449,7 @@
               <w:pStyle w:val="Compact"/>
             </w:pPr>
             <w:r>
-              <w:t xml:space="preserve">Stringent, logisch</w:t>
+              <w:t xml:space="preserve">Stringent, stimmig</w:t>
             </w:r>
           </w:p>
         </w:tc>
@@ -366,7 +471,7 @@
               <w:pStyle w:val="Compact"/>
             </w:pPr>
             <w:r>
-              <w:t xml:space="preserve">Teilweise Brüche</w:t>
+              <w:t xml:space="preserve">Brüche vorhanden</w:t>
             </w:r>
           </w:p>
         </w:tc>
@@ -390,7 +495,11 @@
               <w:pStyle w:val="Compact"/>
             </w:pPr>
             <w:r>
-              <w:t xml:space="preserve">Sprache</w:t>
+              <w:rPr>
+                <w:b/>
+                <w:bCs/>
+              </w:rPr>
+              <w:t xml:space="preserve">Sprache/Normen</w:t>
             </w:r>
           </w:p>
         </w:tc>
@@ -423,31 +532,31 @@
               <w:pStyle w:val="Compact"/>
             </w:pPr>
             <w:r>
-              <w:t xml:space="preserve">Häufigere Fehler</w:t>
-            </w:r>
-          </w:p>
-        </w:tc>
-        <w:tc>
-          <w:tcPr/>
-          <w:p>
-            <w:pPr>
-              <w:pStyle w:val="Compact"/>
-            </w:pPr>
-            <w:r>
-              <w:t xml:space="preserve">Viele Fehler</w:t>
+              <w:t xml:space="preserve">Wiederholte Fehler</w:t>
+            </w:r>
+          </w:p>
+        </w:tc>
+        <w:tc>
+          <w:tcPr/>
+          <w:p>
+            <w:pPr>
+              <w:pStyle w:val="Compact"/>
+            </w:pPr>
+            <w:r>
+              <w:t xml:space="preserve">Häufige Fehler</w:t>
             </w:r>
           </w:p>
         </w:tc>
       </w:tr>
     </w:tbl>
-    <w:bookmarkEnd w:id="10"/>
-    <w:bookmarkStart w:id="11" w:name="mündliches-referat--raster"/>
+    <w:bookmarkEnd w:id="11"/>
+    <w:bookmarkStart w:id="12" w:name="mündliche-präsentation"/>
     <w:p>
       <w:pPr>
         <w:pStyle w:val="Heading2"/>
       </w:pPr>
       <w:r>
-        <w:t xml:space="preserve">Mündliches Referat – Raster</w:t>
+        <w:t xml:space="preserve">Mündliche Präsentation</w:t>
       </w:r>
     </w:p>
     <w:tbl>
@@ -496,29 +605,29 @@
               <w:pStyle w:val="Compact"/>
             </w:pPr>
             <w:r>
-              <w:t xml:space="preserve">Entspricht</w:t>
-            </w:r>
-          </w:p>
-        </w:tc>
-        <w:tc>
-          <w:tcPr/>
-          <w:p>
-            <w:pPr>
-              <w:pStyle w:val="Compact"/>
-            </w:pPr>
-            <w:r>
-              <w:t xml:space="preserve">Annähernd</w:t>
-            </w:r>
-          </w:p>
-        </w:tc>
-        <w:tc>
-          <w:tcPr/>
-          <w:p>
-            <w:pPr>
-              <w:pStyle w:val="Compact"/>
-            </w:pPr>
-            <w:r>
-              <w:t xml:space="preserve">Anfang</w:t>
+              <w:t xml:space="preserve">Erreicht</w:t>
+            </w:r>
+          </w:p>
+        </w:tc>
+        <w:tc>
+          <w:tcPr/>
+          <w:p>
+            <w:pPr>
+              <w:pStyle w:val="Compact"/>
+            </w:pPr>
+            <w:r>
+              <w:t xml:space="preserve">Auf dem Weg</w:t>
+            </w:r>
+          </w:p>
+        </w:tc>
+        <w:tc>
+          <w:tcPr/>
+          <w:p>
+            <w:pPr>
+              <w:pStyle w:val="Compact"/>
+            </w:pPr>
+            <w:r>
+              <w:t xml:space="preserve">Beginnend</w:t>
             </w:r>
           </w:p>
         </w:tc>
@@ -531,6 +640,10 @@
               <w:pStyle w:val="Compact"/>
             </w:pPr>
             <w:r>
+              <w:rPr>
+                <w:b/>
+                <w:bCs/>
+              </w:rPr>
               <w:t xml:space="preserve">Vortrag</w:t>
             </w:r>
           </w:p>
@@ -588,6 +701,10 @@
               <w:pStyle w:val="Compact"/>
             </w:pPr>
             <w:r>
+              <w:rPr>
+                <w:b/>
+                <w:bCs/>
+              </w:rPr>
               <w:t xml:space="preserve">Inhalt</w:t>
             </w:r>
           </w:p>
@@ -599,29 +716,29 @@
               <w:pStyle w:val="Compact"/>
             </w:pPr>
             <w:r>
-              <w:t xml:space="preserve">Präzise, gut ausgewählt</w:t>
-            </w:r>
-          </w:p>
-        </w:tc>
-        <w:tc>
-          <w:tcPr/>
-          <w:p>
-            <w:pPr>
-              <w:pStyle w:val="Compact"/>
-            </w:pPr>
-            <w:r>
-              <w:t xml:space="preserve">Präzise, ausreichend</w:t>
-            </w:r>
-          </w:p>
-        </w:tc>
-        <w:tc>
-          <w:tcPr/>
-          <w:p>
-            <w:pPr>
-              <w:pStyle w:val="Compact"/>
-            </w:pPr>
-            <w:r>
-              <w:t xml:space="preserve">Lücken</w:t>
+              <w:t xml:space="preserve">Treffend ausgewählt</w:t>
+            </w:r>
+          </w:p>
+        </w:tc>
+        <w:tc>
+          <w:tcPr/>
+          <w:p>
+            <w:pPr>
+              <w:pStyle w:val="Compact"/>
+            </w:pPr>
+            <w:r>
+              <w:t xml:space="preserve">Genau, ausreichend</w:t>
+            </w:r>
+          </w:p>
+        </w:tc>
+        <w:tc>
+          <w:tcPr/>
+          <w:p>
+            <w:pPr>
+              <w:pStyle w:val="Compact"/>
+            </w:pPr>
+            <w:r>
+              <w:t xml:space="preserve">Lücken vorhanden</w:t>
             </w:r>
           </w:p>
         </w:tc>
@@ -645,6 +762,10 @@
               <w:pStyle w:val="Compact"/>
             </w:pPr>
             <w:r>
+              <w:rPr>
+                <w:b/>
+                <w:bCs/>
+              </w:rPr>
               <w:t xml:space="preserve">Aufbau</w:t>
             </w:r>
           </w:p>
@@ -656,7 +777,7 @@
               <w:pStyle w:val="Compact"/>
             </w:pPr>
             <w:r>
-              <w:t xml:space="preserve">Starker Einstieg/Schluss</w:t>
+              <w:t xml:space="preserve">Starkes Intro/Schluss</w:t>
             </w:r>
           </w:p>
         </w:tc>
@@ -695,14 +816,14 @@
         </w:tc>
       </w:tr>
     </w:tbl>
-    <w:bookmarkEnd w:id="11"/>
-    <w:bookmarkStart w:id="12" w:name="Xed654b4fae5d8d857624c975a53a2f0afe1cfdf"/>
+    <w:bookmarkEnd w:id="12"/>
+    <w:bookmarkStart w:id="13" w:name="gruppenarbeit-lehrkraft--selbst"/>
     <w:p>
       <w:pPr>
         <w:pStyle w:val="Heading2"/>
       </w:pPr>
       <w:r>
-        <w:t xml:space="preserve">Gruppenarbeit – Zusammenarbeit (Lehrer/in + Selbst)</w:t>
+        <w:t xml:space="preserve">Gruppenarbeit (Lehrkraft + Selbst)</w:t>
       </w:r>
     </w:p>
     <w:tbl>
@@ -761,7 +882,7 @@
               <w:pStyle w:val="Compact"/>
             </w:pPr>
             <w:r>
-              <w:t xml:space="preserve">Peers</w:t>
+              <w:t xml:space="preserve">Peer</w:t>
             </w:r>
           </w:p>
         </w:tc>
@@ -878,8 +999,163 @@
         </w:tc>
       </w:tr>
     </w:tbl>
-    <w:bookmarkEnd w:id="12"/>
     <w:bookmarkEnd w:id="13"/>
+    <w:bookmarkStart w:id="14" w:name="rubriken-schnell-anpassen"/>
+    <w:p>
+      <w:pPr>
+        <w:pStyle w:val="Heading2"/>
+      </w:pPr>
+      <w:r>
+        <w:t xml:space="preserve">Rubriken schnell anpassen</w:t>
+      </w:r>
+    </w:p>
+    <w:p>
+      <w:pPr>
+        <w:pStyle w:val="Compact"/>
+        <w:numPr>
+          <w:ilvl w:val="0"/>
+          <w:numId w:val="1003"/>
+        </w:numPr>
+      </w:pPr>
+      <w:r>
+        <w:t xml:space="preserve">Kriterien austauschen (z. B.</w:t>
+      </w:r>
+      <w:r>
+        <w:t xml:space="preserve"> </w:t>
+      </w:r>
+      <w:r>
+        <w:rPr>
+          <w:b/>
+          <w:bCs/>
+        </w:rPr>
+        <w:t xml:space="preserve">Quellennutzung</w:t>
+      </w:r>
+      <w:r>
+        <w:t xml:space="preserve">,</w:t>
+      </w:r>
+      <w:r>
+        <w:t xml:space="preserve"> </w:t>
+      </w:r>
+      <w:r>
+        <w:rPr>
+          <w:b/>
+          <w:bCs/>
+        </w:rPr>
+        <w:t xml:space="preserve">Gestaltungsqualität</w:t>
+      </w:r>
+      <w:r>
+        <w:t xml:space="preserve">).</w:t>
+      </w:r>
+    </w:p>
+    <w:p>
+      <w:pPr>
+        <w:pStyle w:val="Compact"/>
+        <w:numPr>
+          <w:ilvl w:val="0"/>
+          <w:numId w:val="1003"/>
+        </w:numPr>
+      </w:pPr>
+      <w:r>
+        <w:t xml:space="preserve">Niveaubeschreibungen</w:t>
+      </w:r>
+      <w:r>
+        <w:t xml:space="preserve"> </w:t>
+      </w:r>
+      <w:r>
+        <w:rPr>
+          <w:b/>
+          <w:bCs/>
+        </w:rPr>
+        <w:t xml:space="preserve">schülerverständlich</w:t>
+      </w:r>
+      <w:r>
+        <w:t xml:space="preserve"> </w:t>
+      </w:r>
+      <w:r>
+        <w:t xml:space="preserve">halten.</w:t>
+      </w:r>
+    </w:p>
+    <w:p>
+      <w:pPr>
+        <w:pStyle w:val="Compact"/>
+        <w:numPr>
+          <w:ilvl w:val="0"/>
+          <w:numId w:val="1003"/>
+        </w:numPr>
+      </w:pPr>
+      <w:r>
+        <w:rPr>
+          <w:b/>
+          <w:bCs/>
+        </w:rPr>
+        <w:t xml:space="preserve">Beispiele</w:t>
+      </w:r>
+      <w:r>
+        <w:t xml:space="preserve"> </w:t>
+      </w:r>
+      <w:r>
+        <w:t xml:space="preserve">ergänzen: 1 starkes, 1 entwickelndes Beispiel.</w:t>
+      </w:r>
+    </w:p>
+    <w:bookmarkEnd w:id="14"/>
+    <w:bookmarkStart w:id="15" w:name="feedback-abkürzung"/>
+    <w:p>
+      <w:pPr>
+        <w:pStyle w:val="Heading2"/>
+      </w:pPr>
+      <w:r>
+        <w:t xml:space="preserve">Feedback-Abkürzung</w:t>
+      </w:r>
+    </w:p>
+    <w:p>
+      <w:pPr>
+        <w:pStyle w:val="FirstParagraph"/>
+      </w:pPr>
+      <w:r>
+        <w:t xml:space="preserve">Unter jedem Kriterium eine Zeile „</w:t>
+      </w:r>
+      <w:r>
+        <w:rPr>
+          <w:b/>
+          <w:bCs/>
+        </w:rPr>
+        <w:t xml:space="preserve">Next Step</w:t>
+      </w:r>
+      <w:r>
+        <w:t xml:space="preserve">“ mit 1 Prompt ankreuzen.</w:t>
+      </w:r>
+      <w:r>
+        <w:br/>
+      </w:r>
+      <w:r>
+        <w:t xml:space="preserve">Beispiele:</w:t>
+      </w:r>
+      <w:r>
+        <w:t xml:space="preserve"> </w:t>
+      </w:r>
+      <w:r>
+        <w:rPr>
+          <w:i/>
+          <w:iCs/>
+        </w:rPr>
+        <w:t xml:space="preserve">„Füge ein direktes Zitat ein und erläutere seine Aussagekraft.“</w:t>
+      </w:r>
+      <w:r>
+        <w:t xml:space="preserve">,</w:t>
+      </w:r>
+      <w:r>
+        <w:t xml:space="preserve"> </w:t>
+      </w:r>
+      <w:r>
+        <w:rPr>
+          <w:i/>
+          <w:iCs/>
+        </w:rPr>
+        <w:t xml:space="preserve">„Gruppe: Rollen vor Start klären.“</w:t>
+      </w:r>
+    </w:p>
+    <w:bookmarkEnd w:id="15"/>
+    <w:bookmarkEnd w:id="16"/>
     <w:sectPr>
       <w:footnotePr>
         <w:numRestart w:val="eachSect"/>
@@ -1097,6 +1373,12 @@
     <w:abstractNumId w:val="990"/>
   </w:num>
   <w:num w:numId="1001">
+    <w:abstractNumId w:val="991"/>
+  </w:num>
+  <w:num w:numId="1002">
+    <w:abstractNumId w:val="991"/>
+  </w:num>
+  <w:num w:numId="1003">
     <w:abstractNumId w:val="991"/>
   </w:num>
 </w:numbering>

</xml_diff>